<commit_message>
Updated resume a bit
</commit_message>
<xml_diff>
--- a/src/assets/alinabadillo-resume.docx
+++ b/src/assets/alinabadillo-resume.docx
@@ -89,9 +89,44 @@
         <w:rPr>
           <w:rFonts w:ascii="Arial" w:hAnsi="Arial" w:cs="Arial"/>
         </w:rPr>
-        <w:t xml:space="preserve"> | Portfolio: in progress | GitHub: </w:t>
+        <w:t xml:space="preserve"> | Portfolio: </w:t>
       </w:r>
       <w:hyperlink r:id="rId7" w:history="1">
+        <w:r>
+          <w:rPr>
+            <w:rStyle w:val="Hyperlink"/>
+            <w:rFonts w:ascii="Arial" w:hAnsi="Arial" w:cs="Arial"/>
+          </w:rPr>
+          <w:t>alina</w:t>
+        </w:r>
+        <w:r>
+          <w:rPr>
+            <w:rStyle w:val="Hyperlink"/>
+            <w:rFonts w:ascii="Arial" w:hAnsi="Arial" w:cs="Arial"/>
+          </w:rPr>
+          <w:t>b</w:t>
+        </w:r>
+        <w:r>
+          <w:rPr>
+            <w:rStyle w:val="Hyperlink"/>
+            <w:rFonts w:ascii="Arial" w:hAnsi="Arial" w:cs="Arial"/>
+          </w:rPr>
+          <w:t>-108</w:t>
+        </w:r>
+      </w:hyperlink>
+      <w:r>
+        <w:rPr>
+          <w:rFonts w:ascii="Arial" w:hAnsi="Arial" w:cs="Arial"/>
+        </w:rPr>
+        <w:t xml:space="preserve"> </w:t>
+      </w:r>
+      <w:r>
+        <w:rPr>
+          <w:rFonts w:ascii="Arial" w:hAnsi="Arial" w:cs="Arial"/>
+        </w:rPr>
+        <w:t xml:space="preserve">| GitHub: </w:t>
+      </w:r>
+      <w:hyperlink r:id="rId8" w:history="1">
         <w:r>
           <w:rPr>
             <w:rStyle w:val="Hyperlink"/>
@@ -395,7 +430,7 @@
         </w:rPr>
         <w:t xml:space="preserve">Blob Mania | </w:t>
       </w:r>
-      <w:hyperlink r:id="rId8" w:history="1">
+      <w:hyperlink r:id="rId9" w:history="1">
         <w:r>
           <w:rPr>
             <w:rStyle w:val="Hyperlink"/>
@@ -422,7 +457,7 @@
         </w:rPr>
         <w:t xml:space="preserve">| </w:t>
       </w:r>
-      <w:hyperlink r:id="rId9" w:history="1">
+      <w:hyperlink r:id="rId10" w:history="1">
         <w:r>
           <w:rPr>
             <w:rStyle w:val="Hyperlink"/>
@@ -606,7 +641,7 @@
         </w:rPr>
         <w:t xml:space="preserve">| </w:t>
       </w:r>
-      <w:hyperlink r:id="rId10" w:history="1">
+      <w:hyperlink r:id="rId11" w:history="1">
         <w:r>
           <w:rPr>
             <w:rStyle w:val="Hyperlink"/>
@@ -633,7 +668,7 @@
         </w:rPr>
         <w:t xml:space="preserve">| </w:t>
       </w:r>
-      <w:hyperlink r:id="rId11" w:history="1">
+      <w:hyperlink r:id="rId12" w:history="1">
         <w:r>
           <w:rPr>
             <w:rStyle w:val="Hyperlink"/>
@@ -811,7 +846,7 @@
         </w:rPr>
         <w:t xml:space="preserve"> | </w:t>
       </w:r>
-      <w:hyperlink r:id="rId12" w:history="1">
+      <w:hyperlink r:id="rId13" w:history="1">
         <w:r>
           <w:rPr>
             <w:rStyle w:val="Hyperlink"/>
@@ -838,7 +873,7 @@
         </w:rPr>
         <w:t xml:space="preserve">| </w:t>
       </w:r>
-      <w:hyperlink r:id="rId13" w:history="1">
+      <w:hyperlink r:id="rId14" w:history="1">
         <w:r>
           <w:rPr>
             <w:rStyle w:val="Hyperlink"/>
@@ -1305,19 +1340,7 @@
         <w:rPr>
           <w:rFonts w:ascii="Arial" w:hAnsi="Arial" w:cs="Arial"/>
         </w:rPr>
-        <w:t xml:space="preserve"> work mobile application </w:t>
-      </w:r>
-      <w:r>
-        <w:rPr>
-          <w:rFonts w:ascii="Arial" w:hAnsi="Arial" w:cs="Arial"/>
-        </w:rPr>
-        <w:t>daily</w:t>
-      </w:r>
-      <w:r>
-        <w:rPr>
-          <w:rFonts w:ascii="Arial" w:hAnsi="Arial" w:cs="Arial"/>
-        </w:rPr>
-        <w:t xml:space="preserve"> to locate and access orders, </w:t>
+        <w:t xml:space="preserve"> work mobile application daily to locate and access orders, </w:t>
       </w:r>
       <w:r>
         <w:rPr>
@@ -1341,19 +1364,7 @@
         <w:rPr>
           <w:rFonts w:ascii="Arial" w:hAnsi="Arial" w:cs="Arial"/>
         </w:rPr>
-        <w:t xml:space="preserve">, and guide customers to the appropriate aisle and shelf </w:t>
-      </w:r>
-      <w:r>
-        <w:rPr>
-          <w:rFonts w:ascii="Arial" w:hAnsi="Arial" w:cs="Arial"/>
-        </w:rPr>
-        <w:t>to</w:t>
-      </w:r>
-      <w:r>
-        <w:rPr>
-          <w:rFonts w:ascii="Arial" w:hAnsi="Arial" w:cs="Arial"/>
-        </w:rPr>
-        <w:t xml:space="preserve"> locate their desired products</w:t>
+        <w:t>, and guide customers to the appropriate aisle and shelf to locate their desired products</w:t>
       </w:r>
       <w:r>
         <w:rPr>
@@ -1956,6 +1967,7 @@
         </w:rPr>
         <w:tab/>
       </w:r>
+      <w:proofErr w:type="gramStart"/>
       <w:r>
         <w:rPr>
           <w:rFonts w:ascii="Arial" w:hAnsi="Arial" w:cs="Arial"/>
@@ -1963,6 +1975,7 @@
         <w:tab/>
         <w:t xml:space="preserve">  Krasnoyarsk</w:t>
       </w:r>
+      <w:proofErr w:type="gramEnd"/>
       <w:r>
         <w:rPr>
           <w:rFonts w:ascii="Arial" w:hAnsi="Arial" w:cs="Arial"/>
@@ -3614,6 +3627,18 @@
       <w:contextualSpacing/>
     </w:pPr>
   </w:style>
+  <w:style w:type="character" w:styleId="FollowedHyperlink">
+    <w:name w:val="FollowedHyperlink"/>
+    <w:basedOn w:val="DefaultParagraphFont"/>
+    <w:uiPriority w:val="99"/>
+    <w:semiHidden/>
+    <w:unhideWhenUsed/>
+    <w:rsid w:val="0060565F"/>
+    <w:rPr>
+      <w:color w:val="954F72" w:themeColor="followedHyperlink"/>
+      <w:u w:val="single"/>
+    </w:rPr>
+  </w:style>
 </w:styles>
 </file>
 

</xml_diff>